<commit_message>
Custom Obsidian Manuscript Build Plugin
</commit_message>
<xml_diff>
--- a/resources/reference_doc.docx
+++ b/resources/reference_doc.docx
@@ -2984,8 +2984,8 @@
     <w:name w:val="Verbatim Char"/>
     <w:basedOn w:val="CaptionChar"/>
     <w:link w:val="SourceCode"/>
-    <w:rPr>
-      <w:rFonts w:ascii="Consolas" w:hAnsi="Consolas"/>
+    <w:rsid w:val="00EE36DA"/>
+    <w:rPr>
       <w:sz w:val="22"/>
     </w:rPr>
   </w:style>
@@ -3027,8 +3027,10 @@
     <w:name w:val="Source Code"/>
     <w:basedOn w:val="Normal"/>
     <w:link w:val="VerbatimChar"/>
+    <w:rsid w:val="00EE36DA"/>
     <w:pPr>
       <w:wordWrap w:val="0"/>
+      <w:jc w:val="left"/>
     </w:pPr>
   </w:style>
   <w:style w:type="character" w:customStyle="1" w:styleId="KeywordTok">

</xml_diff>

<commit_message>
Figure and Table callout insertions and styling options
</commit_message>
<xml_diff>
--- a/resources/reference_doc.docx
+++ b/resources/reference_doc.docx
@@ -895,9 +895,9 @@
         <w:tblLook w:val="0020" w:firstRow="1" w:lastRow="0" w:firstColumn="0" w:lastColumn="0" w:noHBand="0" w:noVBand="0"/>
       </w:tblPr>
       <w:tblGrid>
-        <w:gridCol w:w="1219"/>
-        <w:gridCol w:w="1280"/>
-        <w:gridCol w:w="962"/>
+        <w:gridCol w:w="1037"/>
+        <w:gridCol w:w="1087"/>
+        <w:gridCol w:w="827"/>
       </w:tblGrid>
       <w:tr>
         <w:trPr>
@@ -911,7 +911,6 @@
           <w:p>
             <w:pPr>
               <w:pStyle w:val="Compact"/>
-              <w:jc w:val="left"/>
             </w:pPr>
             <w:bookmarkStart w:id="13" w:name="discussion"/>
             <w:bookmarkEnd w:id="8"/>
@@ -959,7 +958,6 @@
           <w:p>
             <w:pPr>
               <w:pStyle w:val="Compact"/>
-              <w:jc w:val="left"/>
             </w:pPr>
             <w:r>
               <w:t>Control</w:t>
@@ -1003,7 +1001,6 @@
           <w:p>
             <w:pPr>
               <w:pStyle w:val="Compact"/>
-              <w:jc w:val="left"/>
             </w:pPr>
             <w:r>
               <w:t>Treatment</w:t>
@@ -2595,11 +2592,15 @@
     <w:name w:val="Compact"/>
     <w:basedOn w:val="BodyText"/>
     <w:qFormat/>
-    <w:rsid w:val="00727C31"/>
+    <w:rsid w:val="00D8582F"/>
     <w:pPr>
       <w:spacing w:before="36" w:after="36"/>
       <w:ind w:firstLine="0"/>
+      <w:jc w:val="left"/>
     </w:pPr>
+    <w:rPr>
+      <w:sz w:val="18"/>
+    </w:rPr>
   </w:style>
   <w:style w:type="paragraph" w:styleId="Title">
     <w:name w:val="Title"/>
@@ -2971,8 +2972,10 @@
   <w:style w:type="paragraph" w:customStyle="1" w:styleId="CaptionedFigure">
     <w:name w:val="Captioned Figure"/>
     <w:basedOn w:val="Figure"/>
+    <w:rsid w:val="00FF5517"/>
     <w:pPr>
       <w:keepNext/>
+      <w:ind w:firstLine="0"/>
     </w:pPr>
   </w:style>
   <w:style w:type="character" w:customStyle="1" w:styleId="CaptionChar">

</xml_diff>